<commit_message>
update workflow and NUCCORE
</commit_message>
<xml_diff>
--- a/workflow_info/Workflow_overview.docx
+++ b/workflow_info/Workflow_overview.docx
@@ -40,8 +40,11 @@
     </w:p>
     <w:p>
       <w:r>
+        <w:rPr>
+          <w:noProof/>
+        </w:rPr>
         <w:drawing>
-          <wp:inline distT="0" distB="0" distL="0" distR="0" wp14:anchorId="59D34C4E" wp14:editId="0B4C20E8">
+          <wp:inline distT="0" distB="0" distL="0" distR="0" wp14:anchorId="59A70A11" wp14:editId="783A205D">
             <wp:extent cx="5727700" cy="1043305"/>
             <wp:effectExtent l="0" t="0" r="0" b="0"/>
             <wp:docPr id="1" name="Picture 1"/>
@@ -56,7 +59,7 @@
                     <pic:cNvPicPr/>
                   </pic:nvPicPr>
                   <pic:blipFill>
-                    <a:blip r:embed="rId5"/>
+                    <a:blip r:embed="rId6"/>
                     <a:stretch>
                       <a:fillRect/>
                     </a:stretch>
@@ -141,7 +144,7 @@
           <w:noProof/>
         </w:rPr>
         <w:drawing>
-          <wp:inline distT="0" distB="0" distL="0" distR="0">
+          <wp:inline distT="0" distB="0" distL="0" distR="0" wp14:anchorId="68F88918" wp14:editId="21B03A8F">
             <wp:extent cx="5647765" cy="7898731"/>
             <wp:effectExtent l="0" t="0" r="3810" b="1270"/>
             <wp:docPr id="4" name="Picture 4"/>
@@ -156,7 +159,7 @@
                     <pic:cNvPicPr/>
                   </pic:nvPicPr>
                   <pic:blipFill>
-                    <a:blip r:embed="rId6">
+                    <a:blip r:embed="rId7">
                       <a:extLst>
                         <a:ext uri="{28A0092B-C50C-407E-A947-70E740481C1C}">
                           <a14:useLocalDpi xmlns:a14="http://schemas.microsoft.com/office/drawing/2010/main" val="0"/>
@@ -189,6 +192,788 @@
       </w:pPr>
       <w:r>
         <w:lastRenderedPageBreak/>
+        <w:t>Se</w:t>
+      </w:r>
+      <w:r>
+        <w:t>t up description</w:t>
+      </w:r>
+    </w:p>
+    <w:p>
+      <w:r>
+        <w:t xml:space="preserve">The program will be an API available for scientists (or anyone) who requires a pipeline to retrieve a </w:t>
+      </w:r>
+      <w:r>
+        <w:t xml:space="preserve">genetic </w:t>
+      </w:r>
+      <w:r>
+        <w:t>sequence</w:t>
+      </w:r>
+      <w:r>
+        <w:t xml:space="preserve"> from a list of mixed IDs. Manually the user would have to take</w:t>
+      </w:r>
+      <w:r>
+        <w:t xml:space="preserve"> a single ID and submit it </w:t>
+      </w:r>
+      <w:r>
+        <w:t xml:space="preserve"> </w:t>
+      </w:r>
+      <w:r>
+        <w:t xml:space="preserve"> </w:t>
+      </w:r>
+    </w:p>
+    <w:p>
+      <w:r>
+        <w:t xml:space="preserve">This is an API that someone can download and then set up themselves. </w:t>
+      </w:r>
+      <w:r>
+        <w:t xml:space="preserve">The user </w:t>
+      </w:r>
+      <w:proofErr w:type="gramStart"/>
+      <w:r>
+        <w:t xml:space="preserve">will </w:t>
+      </w:r>
+      <w:r>
+        <w:t xml:space="preserve"> install</w:t>
+      </w:r>
+      <w:proofErr w:type="gramEnd"/>
+      <w:r>
+        <w:t xml:space="preserve"> the </w:t>
+      </w:r>
+      <w:r>
+        <w:t>BLAST</w:t>
+      </w:r>
+      <w:r>
+        <w:t xml:space="preserve"> and database packages </w:t>
+      </w:r>
+      <w:r>
+        <w:t>before using the program. A template for collecting the sequence and loading in the IDs from a user table will be necessary. W</w:t>
+      </w:r>
+      <w:r>
+        <w:t xml:space="preserve">hen starting the </w:t>
+      </w:r>
+      <w:proofErr w:type="spellStart"/>
+      <w:r>
+        <w:t>IDseeqer</w:t>
+      </w:r>
+      <w:proofErr w:type="spellEnd"/>
+      <w:r>
+        <w:t xml:space="preserve"> workflow </w:t>
+      </w:r>
+      <w:r>
+        <w:t>the user will</w:t>
+      </w:r>
+      <w:r>
+        <w:t xml:space="preserve"> need a connection tap </w:t>
+      </w:r>
+      <w:r>
+        <w:t>to</w:t>
+      </w:r>
+      <w:r>
+        <w:t xml:space="preserve"> enter </w:t>
+      </w:r>
+      <w:r>
+        <w:t>the</w:t>
+      </w:r>
+      <w:r>
+        <w:t xml:space="preserve"> path to </w:t>
+      </w:r>
+      <w:r>
+        <w:t xml:space="preserve">the </w:t>
+      </w:r>
+      <w:r>
+        <w:t xml:space="preserve">database and password. This is only set up </w:t>
+      </w:r>
+      <w:r>
+        <w:t>at the beginning of running the program</w:t>
+      </w:r>
+      <w:r>
+        <w:t xml:space="preserve"> and then the program will reconnect to the database automatically throughout the work flow. Since every update changes the table in the back, the program needs to update the memory. </w:t>
+      </w:r>
+    </w:p>
+    <w:p>
+      <w:r>
+        <w:t>T</w:t>
+      </w:r>
+      <w:r>
+        <w:t>he query</w:t>
+      </w:r>
+      <w:r>
+        <w:t xml:space="preserve">: Since a user comes with a list of IDs there may not be a need for custom queries to the database. </w:t>
+      </w:r>
+      <w:r>
+        <w:t>There can be a default query and an extra option for designing your own in case you know a lot of your entries in your database do not need to be sent anywhere for linking.</w:t>
+      </w:r>
+    </w:p>
+    <w:p>
+      <w:r>
+        <w:t>The</w:t>
+      </w:r>
+      <w:r>
+        <w:t xml:space="preserve"> strategy of sequence retrieval: A list of IDs exists with unknown content. The list of IDs could be batches of ID types. For </w:t>
+      </w:r>
+      <w:proofErr w:type="gramStart"/>
+      <w:r>
+        <w:t>example</w:t>
+      </w:r>
+      <w:proofErr w:type="gramEnd"/>
+      <w:r>
+        <w:t xml:space="preserve"> a list of 3000 IDs can be derived from 5 origins so that the first 2000 are </w:t>
+      </w:r>
+      <w:proofErr w:type="spellStart"/>
+      <w:r>
+        <w:t>Uniprot</w:t>
+      </w:r>
+      <w:proofErr w:type="spellEnd"/>
+      <w:r>
+        <w:t xml:space="preserve"> IDs and the rest is randomly mixed. Since this is often the case it would be good to have the following strategy:</w:t>
+      </w:r>
+      <w:r>
+        <w:t xml:space="preserve"> </w:t>
+      </w:r>
+      <w:r>
+        <w:t>Based on the assumption that ID from the same origin are in concentrated batches the program should try to send the next ID to the same database where the last ID was successful.</w:t>
+      </w:r>
+      <w:r>
+        <w:t xml:space="preserve"> Thereafter ID1 will be sent to URL1 and if not successful to URL2 and so on. If update successful resume at the same place with ID2 and so on. If </w:t>
+      </w:r>
+      <w:proofErr w:type="spellStart"/>
+      <w:r>
+        <w:t>IDx</w:t>
+      </w:r>
+      <w:proofErr w:type="spellEnd"/>
+      <w:r>
+        <w:t xml:space="preserve"> is not successful start from the beginning of the URL hierarchy (URL1).</w:t>
+      </w:r>
+    </w:p>
+    <w:p>
+      <w:r>
+        <w:t xml:space="preserve">Retrieval Tracking: </w:t>
+      </w:r>
+      <w:r>
+        <w:t xml:space="preserve">I </w:t>
+      </w:r>
+      <w:r>
+        <w:t xml:space="preserve">would be useful to track 2 different instances (A) which URLs have been contacted already? (B) where was the retrieval successful? </w:t>
+      </w:r>
+      <w:r>
+        <w:t>T</w:t>
+      </w:r>
+      <w:r>
+        <w:t>he update protocol will update the column "</w:t>
+      </w:r>
+      <w:proofErr w:type="spellStart"/>
+      <w:r>
+        <w:t>seq_source</w:t>
+      </w:r>
+      <w:proofErr w:type="spellEnd"/>
+      <w:r>
+        <w:t xml:space="preserve">" </w:t>
+      </w:r>
+      <w:r>
+        <w:t>with a code or the origin description.</w:t>
+      </w:r>
+    </w:p>
+    <w:p/>
+    <w:p>
+      <w:pPr>
+        <w:pStyle w:val="Heading1"/>
+      </w:pPr>
+      <w:r>
+        <w:t xml:space="preserve">Query and </w:t>
+      </w:r>
+      <w:r>
+        <w:t>Collection parameters</w:t>
+      </w:r>
+    </w:p>
+    <w:p>
+      <w:r>
+        <w:rPr>
+          <w:rStyle w:val="BookTitle"/>
+        </w:rPr>
+        <w:t>ID lists:</w:t>
+      </w:r>
+      <w:r>
+        <w:t xml:space="preserve"> The IDs that are the queries derived from manual curation. There may be only one ID per entry but most commonly 2-4 IDs. Any of the IDs can be used and will be entered in order of suitability (manual estimation). These IDs for querying can be found in the columns </w:t>
+      </w:r>
+      <w:r>
+        <w:rPr>
+          <w:rStyle w:val="QuoteChar"/>
+        </w:rPr>
+        <w:t>id_paper1 – id_paper3</w:t>
+      </w:r>
+      <w:r>
+        <w:t xml:space="preserve">. </w:t>
+      </w:r>
+    </w:p>
+    <w:p/>
+    <w:p>
+      <w:r>
+        <w:rPr>
+          <w:rStyle w:val="BookTitle"/>
+        </w:rPr>
+        <w:t>Sequences:</w:t>
+      </w:r>
+      <w:r>
+        <w:t xml:space="preserve"> </w:t>
+      </w:r>
+      <w:r>
+        <w:t xml:space="preserve">There is the thing with the difference between </w:t>
+      </w:r>
+      <w:proofErr w:type="spellStart"/>
+      <w:r>
+        <w:t>nucl</w:t>
+      </w:r>
+      <w:proofErr w:type="spellEnd"/>
+      <w:r>
+        <w:t xml:space="preserve"> (nucleotide) and </w:t>
+      </w:r>
+      <w:proofErr w:type="spellStart"/>
+      <w:r>
+        <w:t>prot</w:t>
+      </w:r>
+      <w:proofErr w:type="spellEnd"/>
+      <w:r>
+        <w:t xml:space="preserve"> (protein) sequences</w:t>
+      </w:r>
+      <w:r>
+        <w:t xml:space="preserve"> as well as where the sequence comes from. There may be one or multiple sequences to any entry in the database. Here the summary of the currently included cases:</w:t>
+      </w:r>
+    </w:p>
+    <w:p>
+      <w:r>
+        <w:t>Protein sequences (</w:t>
+      </w:r>
+      <w:proofErr w:type="spellStart"/>
+      <w:r>
+        <w:t>prot</w:t>
+      </w:r>
+      <w:proofErr w:type="spellEnd"/>
+      <w:r>
+        <w:t>):</w:t>
+      </w:r>
+    </w:p>
+    <w:p>
+      <w:pPr>
+        <w:pStyle w:val="ListParagraph"/>
+        <w:numPr>
+          <w:ilvl w:val="0"/>
+          <w:numId w:val="2"/>
+        </w:numPr>
+      </w:pPr>
+      <w:r>
+        <w:t>Protein sequence derived fro</w:t>
+      </w:r>
+      <w:r>
+        <w:t xml:space="preserve">m the manual curation </w:t>
+      </w:r>
+      <w:proofErr w:type="spellStart"/>
+      <w:r>
+        <w:rPr>
+          <w:rStyle w:val="QuoteChar"/>
+        </w:rPr>
+        <w:t>seq_paper_prot</w:t>
+      </w:r>
+      <w:proofErr w:type="spellEnd"/>
+    </w:p>
+    <w:p>
+      <w:pPr>
+        <w:pStyle w:val="ListParagraph"/>
+        <w:numPr>
+          <w:ilvl w:val="0"/>
+          <w:numId w:val="2"/>
+        </w:numPr>
+        <w:rPr>
+          <w:rStyle w:val="QuoteChar"/>
+          <w:color w:val="auto"/>
+        </w:rPr>
+      </w:pPr>
+      <w:r>
+        <w:t xml:space="preserve">Protein sequence derived from the </w:t>
+      </w:r>
+      <w:r>
+        <w:t xml:space="preserve">sequence retrieval using the </w:t>
+      </w:r>
+      <w:proofErr w:type="spellStart"/>
+      <w:r>
+        <w:t>IDseeqer</w:t>
+      </w:r>
+      <w:proofErr w:type="spellEnd"/>
+      <w:r>
+        <w:t xml:space="preserve"> program </w:t>
+      </w:r>
+      <w:proofErr w:type="spellStart"/>
+      <w:r>
+        <w:rPr>
+          <w:rStyle w:val="QuoteChar"/>
+        </w:rPr>
+        <w:t>seq_prot</w:t>
+      </w:r>
+      <w:proofErr w:type="spellEnd"/>
+    </w:p>
+    <w:p/>
+    <w:p>
+      <w:pPr>
+        <w:rPr>
+          <w:rStyle w:val="QuoteChar"/>
+          <w:color w:val="auto"/>
+        </w:rPr>
+      </w:pPr>
+      <w:r>
+        <w:lastRenderedPageBreak/>
+        <w:t>Nucleotide sequences:</w:t>
+      </w:r>
+    </w:p>
+    <w:p>
+      <w:pPr>
+        <w:pStyle w:val="ListParagraph"/>
+        <w:numPr>
+          <w:ilvl w:val="0"/>
+          <w:numId w:val="2"/>
+        </w:numPr>
+      </w:pPr>
+      <w:r>
+        <w:t>Primer</w:t>
+      </w:r>
+      <w:r>
+        <w:t xml:space="preserve"> sequence derived from the manual curation </w:t>
+      </w:r>
+      <w:proofErr w:type="spellStart"/>
+      <w:r>
+        <w:rPr>
+          <w:rStyle w:val="QuoteChar"/>
+        </w:rPr>
+        <w:t>seq_</w:t>
+      </w:r>
+      <w:r>
+        <w:rPr>
+          <w:rStyle w:val="QuoteChar"/>
+        </w:rPr>
+        <w:t>primer</w:t>
+      </w:r>
+      <w:proofErr w:type="spellEnd"/>
+    </w:p>
+    <w:p>
+      <w:pPr>
+        <w:pStyle w:val="ListParagraph"/>
+        <w:numPr>
+          <w:ilvl w:val="0"/>
+          <w:numId w:val="2"/>
+        </w:numPr>
+        <w:rPr>
+          <w:rStyle w:val="QuoteChar"/>
+          <w:color w:val="auto"/>
+        </w:rPr>
+      </w:pPr>
+      <w:r>
+        <w:t>Nucleotide</w:t>
+      </w:r>
+      <w:r>
+        <w:t xml:space="preserve"> sequence derived from the manual curation </w:t>
+      </w:r>
+      <w:proofErr w:type="spellStart"/>
+      <w:r>
+        <w:rPr>
+          <w:rStyle w:val="QuoteChar"/>
+        </w:rPr>
+        <w:t>seq_</w:t>
+      </w:r>
+      <w:r>
+        <w:rPr>
+          <w:rStyle w:val="QuoteChar"/>
+        </w:rPr>
+        <w:t>p</w:t>
+      </w:r>
+      <w:r>
+        <w:rPr>
+          <w:rStyle w:val="QuoteChar"/>
+        </w:rPr>
+        <w:t>aper_nucl</w:t>
+      </w:r>
+      <w:proofErr w:type="spellEnd"/>
+    </w:p>
+    <w:p>
+      <w:pPr>
+        <w:pStyle w:val="ListParagraph"/>
+        <w:numPr>
+          <w:ilvl w:val="0"/>
+          <w:numId w:val="2"/>
+        </w:numPr>
+      </w:pPr>
+      <w:r>
+        <w:t>Nucleotide</w:t>
+      </w:r>
+      <w:r>
+        <w:t xml:space="preserve"> sequence derived from the sequence retrieval </w:t>
+      </w:r>
+      <w:proofErr w:type="gramStart"/>
+      <w:r>
+        <w:t>(</w:t>
+      </w:r>
+      <w:r>
+        <w:t xml:space="preserve"> </w:t>
+      </w:r>
+      <w:proofErr w:type="spellStart"/>
+      <w:r>
+        <w:t>IDseeqer</w:t>
+      </w:r>
+      <w:proofErr w:type="spellEnd"/>
+      <w:proofErr w:type="gramEnd"/>
+      <w:r>
+        <w:t xml:space="preserve"> program</w:t>
+      </w:r>
+      <w:r>
+        <w:t>)</w:t>
+      </w:r>
+      <w:r>
+        <w:t xml:space="preserve"> </w:t>
+      </w:r>
+      <w:proofErr w:type="spellStart"/>
+      <w:r>
+        <w:rPr>
+          <w:rStyle w:val="QuoteChar"/>
+        </w:rPr>
+        <w:t>seq_</w:t>
+      </w:r>
+      <w:r>
+        <w:rPr>
+          <w:rStyle w:val="QuoteChar"/>
+        </w:rPr>
+        <w:t>nucl</w:t>
+      </w:r>
+      <w:proofErr w:type="spellEnd"/>
+    </w:p>
+    <w:p>
+      <w:r>
+        <w:t xml:space="preserve">There could be one or several of the sequences. Since we do not know beforehand what will be successful it is useful to fill up </w:t>
+      </w:r>
+      <w:proofErr w:type="spellStart"/>
+      <w:r>
+        <w:t>nucl</w:t>
+      </w:r>
+      <w:proofErr w:type="spellEnd"/>
+      <w:r>
+        <w:t xml:space="preserve"> and </w:t>
+      </w:r>
+      <w:proofErr w:type="spellStart"/>
+      <w:r>
+        <w:t>prot</w:t>
+      </w:r>
+      <w:proofErr w:type="spellEnd"/>
+      <w:r>
+        <w:t xml:space="preserve"> sequences. Since there is the high possibility of having a nuclear and a protein sequence it may be necessary to retain the columns for these.</w:t>
+      </w:r>
+    </w:p>
+    <w:p>
+      <w:proofErr w:type="gramStart"/>
+      <w:r>
+        <w:t>Also</w:t>
+      </w:r>
+      <w:proofErr w:type="gramEnd"/>
+      <w:r>
+        <w:t xml:space="preserve"> they </w:t>
+      </w:r>
+      <w:r>
+        <w:t xml:space="preserve">are different entities and need to be distinguishable. Afterwards it is really hard to distinguish them so the only way to do it is at the time of retrieval. </w:t>
+      </w:r>
+    </w:p>
+    <w:p>
+      <w:r>
+        <w:t xml:space="preserve">BLAST collection: </w:t>
+      </w:r>
+      <w:r>
+        <w:t xml:space="preserve">The BLAST will yield a top scoring hit in the designed database of choice (version of </w:t>
+      </w:r>
+      <w:proofErr w:type="spellStart"/>
+      <w:r>
+        <w:t>Ensembl</w:t>
+      </w:r>
+      <w:proofErr w:type="spellEnd"/>
+      <w:r>
+        <w:t xml:space="preserve">). Depending on the sequence </w:t>
+      </w:r>
+      <w:proofErr w:type="spellStart"/>
+      <w:r>
+        <w:t>BLASTed</w:t>
+      </w:r>
+      <w:proofErr w:type="spellEnd"/>
+      <w:r>
+        <w:t xml:space="preserve"> the retrieved locus will be a protein (</w:t>
+      </w:r>
+      <w:proofErr w:type="spellStart"/>
+      <w:r>
+        <w:t>prot</w:t>
+      </w:r>
+      <w:proofErr w:type="spellEnd"/>
+      <w:r>
+        <w:t xml:space="preserve">) or </w:t>
+      </w:r>
+      <w:proofErr w:type="spellStart"/>
+      <w:r>
+        <w:t>cdna</w:t>
+      </w:r>
+      <w:proofErr w:type="spellEnd"/>
+      <w:r>
+        <w:t xml:space="preserve"> (</w:t>
+      </w:r>
+      <w:proofErr w:type="spellStart"/>
+      <w:r>
+        <w:t>nucl</w:t>
+      </w:r>
+      <w:proofErr w:type="spellEnd"/>
+      <w:r>
+        <w:t xml:space="preserve">). A final protocol needs to be developed to have a coherent </w:t>
+      </w:r>
+      <w:r>
+        <w:t>set of loci that are proteins. Currently there are the following collection columns:</w:t>
+      </w:r>
+    </w:p>
+    <w:p>
+      <w:pPr>
+        <w:pStyle w:val="ListParagraph"/>
+        <w:numPr>
+          <w:ilvl w:val="0"/>
+          <w:numId w:val="3"/>
+        </w:numPr>
+      </w:pPr>
+      <w:r>
+        <w:t xml:space="preserve">Locus derived from the curation-derived sequences </w:t>
+      </w:r>
+      <w:proofErr w:type="spellStart"/>
+      <w:r>
+        <w:rPr>
+          <w:rStyle w:val="QuoteChar"/>
+        </w:rPr>
+        <w:t>seq_paper</w:t>
+      </w:r>
+      <w:proofErr w:type="spellEnd"/>
+      <w:r>
+        <w:rPr>
+          <w:rStyle w:val="QuoteChar"/>
+        </w:rPr>
+        <w:t>_~</w:t>
+      </w:r>
+      <w:r>
+        <w:t xml:space="preserve"> is collected in </w:t>
+      </w:r>
+      <w:proofErr w:type="spellStart"/>
+      <w:r>
+        <w:rPr>
+          <w:rStyle w:val="QuoteChar"/>
+        </w:rPr>
+        <w:t>locus_</w:t>
+      </w:r>
+      <w:r>
+        <w:rPr>
+          <w:rStyle w:val="QuoteChar"/>
+        </w:rPr>
+        <w:t>seq_</w:t>
+      </w:r>
+      <w:r>
+        <w:rPr>
+          <w:rStyle w:val="QuoteChar"/>
+        </w:rPr>
+        <w:t>paper</w:t>
+      </w:r>
+      <w:proofErr w:type="spellEnd"/>
+    </w:p>
+    <w:p>
+      <w:pPr>
+        <w:pStyle w:val="ListParagraph"/>
+        <w:numPr>
+          <w:ilvl w:val="0"/>
+          <w:numId w:val="3"/>
+        </w:numPr>
+        <w:rPr>
+          <w:rStyle w:val="QuoteChar"/>
+          <w:color w:val="auto"/>
+        </w:rPr>
+      </w:pPr>
+      <w:r>
+        <w:t>Locus derived from the retrieved sequences (</w:t>
+      </w:r>
+      <w:proofErr w:type="spellStart"/>
+      <w:r>
+        <w:t>seq</w:t>
+      </w:r>
+      <w:proofErr w:type="spellEnd"/>
+      <w:r>
+        <w:t xml:space="preserve">_~) is collected in </w:t>
+      </w:r>
+      <w:proofErr w:type="spellStart"/>
+      <w:r>
+        <w:rPr>
+          <w:rStyle w:val="QuoteChar"/>
+        </w:rPr>
+        <w:t>locus_seq</w:t>
+      </w:r>
+      <w:proofErr w:type="spellEnd"/>
+    </w:p>
+    <w:p>
+      <w:pPr>
+        <w:pStyle w:val="ListParagraph"/>
+        <w:numPr>
+          <w:ilvl w:val="0"/>
+          <w:numId w:val="3"/>
+        </w:numPr>
+        <w:rPr>
+          <w:rStyle w:val="QuoteChar"/>
+          <w:color w:val="auto"/>
+        </w:rPr>
+      </w:pPr>
+      <w:r>
+        <w:t xml:space="preserve">Locus derived from </w:t>
+      </w:r>
+      <w:r>
+        <w:t>primers (</w:t>
+      </w:r>
+      <w:proofErr w:type="spellStart"/>
+      <w:r>
+        <w:rPr>
+          <w:rStyle w:val="QuoteChar"/>
+        </w:rPr>
+        <w:t>seq_primer</w:t>
+      </w:r>
+      <w:proofErr w:type="spellEnd"/>
+      <w:r>
+        <w:t xml:space="preserve">) is collected in </w:t>
+      </w:r>
+      <w:proofErr w:type="spellStart"/>
+      <w:r>
+        <w:rPr>
+          <w:rStyle w:val="QuoteChar"/>
+        </w:rPr>
+        <w:t>locus_primer</w:t>
+      </w:r>
+      <w:proofErr w:type="spellEnd"/>
+    </w:p>
+    <w:p>
+      <w:r>
+        <w:t>The collection allows to possible crosscheck the retrieved locus derived from several sources (as a confirmation) before proceeding with the final list.</w:t>
+      </w:r>
+      <w:r>
+        <w:t xml:space="preserve"> There are some species of plants that have distinct protein and transcript IDs. </w:t>
+      </w:r>
+      <w:proofErr w:type="gramStart"/>
+      <w:r>
+        <w:t>So</w:t>
+      </w:r>
+      <w:proofErr w:type="gramEnd"/>
+      <w:r>
+        <w:t xml:space="preserve"> the locus in the columns will be different to the proteome reference list. This will be translated using the </w:t>
+      </w:r>
+      <w:proofErr w:type="spellStart"/>
+      <w:r>
+        <w:t>species_xref</w:t>
+      </w:r>
+      <w:proofErr w:type="spellEnd"/>
+      <w:r>
+        <w:t xml:space="preserve"> table. The latter is something that is made specifically for the </w:t>
+      </w:r>
+      <w:proofErr w:type="spellStart"/>
+      <w:r>
+        <w:t>cropPAL</w:t>
+      </w:r>
+      <w:proofErr w:type="spellEnd"/>
+      <w:r>
+        <w:t xml:space="preserve"> purpose and therefore the question is to include this at all. There are options to change this by:</w:t>
+      </w:r>
+    </w:p>
+    <w:p>
+      <w:pPr>
+        <w:pStyle w:val="ListParagraph"/>
+        <w:numPr>
+          <w:ilvl w:val="0"/>
+          <w:numId w:val="4"/>
+        </w:numPr>
+      </w:pPr>
+      <w:r>
+        <w:t xml:space="preserve">Adding the </w:t>
+      </w:r>
+      <w:proofErr w:type="spellStart"/>
+      <w:r>
+        <w:t>xref</w:t>
+      </w:r>
+      <w:proofErr w:type="spellEnd"/>
+      <w:r>
+        <w:t xml:space="preserve"> backbone protocol to </w:t>
+      </w:r>
+      <w:proofErr w:type="spellStart"/>
+      <w:r>
+        <w:t>IDseeqer</w:t>
+      </w:r>
+      <w:proofErr w:type="spellEnd"/>
+    </w:p>
+    <w:p>
+      <w:pPr>
+        <w:pStyle w:val="ListParagraph"/>
+        <w:numPr>
+          <w:ilvl w:val="0"/>
+          <w:numId w:val="4"/>
+        </w:numPr>
+      </w:pPr>
+      <w:r>
+        <w:t>Choosing the reverse BLAST protocol with 6-frame translation</w:t>
+      </w:r>
+    </w:p>
+    <w:p>
+      <w:pPr>
+        <w:pStyle w:val="ListParagraph"/>
+        <w:numPr>
+          <w:ilvl w:val="0"/>
+          <w:numId w:val="4"/>
+        </w:numPr>
+      </w:pPr>
+      <w:r>
+        <w:t xml:space="preserve">Not worrying about it at </w:t>
+      </w:r>
+      <w:proofErr w:type="gramStart"/>
+      <w:r>
+        <w:t>all?</w:t>
+      </w:r>
+      <w:proofErr w:type="gramEnd"/>
+    </w:p>
+    <w:p>
+      <w:r>
+        <w:t xml:space="preserve">The above </w:t>
+      </w:r>
+      <w:proofErr w:type="gramStart"/>
+      <w:r>
+        <w:t>are</w:t>
+      </w:r>
+      <w:proofErr w:type="gramEnd"/>
+      <w:r>
+        <w:t xml:space="preserve"> all </w:t>
+      </w:r>
+      <w:proofErr w:type="spellStart"/>
+      <w:r>
+        <w:t>somewhaty</w:t>
+      </w:r>
+      <w:proofErr w:type="spellEnd"/>
+      <w:r>
+        <w:t xml:space="preserve"> painful.</w:t>
+      </w:r>
+    </w:p>
+    <w:p>
+      <w:r>
+        <w:t xml:space="preserve">The final step right now is to fill the </w:t>
+      </w:r>
+      <w:r>
+        <w:t xml:space="preserve">locus column with protein IDs derived from the </w:t>
+      </w:r>
+      <w:proofErr w:type="spellStart"/>
+      <w:r>
+        <w:t>xref</w:t>
+      </w:r>
+      <w:proofErr w:type="spellEnd"/>
+      <w:r>
+        <w:t xml:space="preserve"> table.</w:t>
+      </w:r>
+    </w:p>
+    <w:p>
+      <w:pPr>
+        <w:pStyle w:val="Heading1"/>
+      </w:pPr>
+      <w:r>
         <w:t>Sequence Retrieval H</w:t>
       </w:r>
       <w:r>
@@ -209,11 +994,33 @@
       </w:r>
     </w:p>
     <w:p>
+      <w:pPr>
+        <w:pStyle w:val="ListParagraph"/>
+        <w:numPr>
+          <w:ilvl w:val="0"/>
+          <w:numId w:val="5"/>
+        </w:numPr>
+      </w:pPr>
       <w:r>
         <w:t>Uniport</w:t>
       </w:r>
-    </w:p>
-    <w:p>
+      <w:r>
+        <w:t xml:space="preserve"> – Retrieval: </w:t>
+      </w:r>
+      <w:proofErr w:type="spellStart"/>
+      <w:r>
+        <w:t>prot</w:t>
+      </w:r>
+      <w:proofErr w:type="spellEnd"/>
+    </w:p>
+    <w:p>
+      <w:pPr>
+        <w:pStyle w:val="ListParagraph"/>
+        <w:numPr>
+          <w:ilvl w:val="0"/>
+          <w:numId w:val="5"/>
+        </w:numPr>
+      </w:pPr>
       <w:r>
         <w:t xml:space="preserve">NCBI </w:t>
       </w:r>
@@ -222,20 +1029,110 @@
         <w:t>prot</w:t>
       </w:r>
       <w:proofErr w:type="spellEnd"/>
-    </w:p>
-    <w:p>
+      <w:r>
+        <w:t xml:space="preserve"> </w:t>
+      </w:r>
+      <w:r>
+        <w:t xml:space="preserve">– Retrieval: </w:t>
+      </w:r>
+      <w:proofErr w:type="spellStart"/>
+      <w:r>
+        <w:t>prot</w:t>
+      </w:r>
+      <w:proofErr w:type="spellEnd"/>
+    </w:p>
+    <w:p>
+      <w:pPr>
+        <w:pStyle w:val="ListParagraph"/>
+        <w:numPr>
+          <w:ilvl w:val="0"/>
+          <w:numId w:val="5"/>
+        </w:numPr>
+      </w:pPr>
       <w:proofErr w:type="spellStart"/>
       <w:r>
         <w:t>Gramene</w:t>
       </w:r>
       <w:proofErr w:type="spellEnd"/>
-    </w:p>
-    <w:p>
+      <w:r>
+        <w:t xml:space="preserve"> </w:t>
+      </w:r>
+      <w:r>
+        <w:t xml:space="preserve">– Retrieval: </w:t>
+      </w:r>
+      <w:proofErr w:type="spellStart"/>
+      <w:r>
+        <w:t>prot</w:t>
+      </w:r>
+      <w:proofErr w:type="spellEnd"/>
+    </w:p>
+    <w:p>
+      <w:pPr>
+        <w:pStyle w:val="ListParagraph"/>
+        <w:numPr>
+          <w:ilvl w:val="0"/>
+          <w:numId w:val="5"/>
+        </w:numPr>
+      </w:pPr>
+      <w:proofErr w:type="spellStart"/>
+      <w:r>
+        <w:t>UniParc</w:t>
+      </w:r>
+      <w:proofErr w:type="spellEnd"/>
+      <w:r>
+        <w:t xml:space="preserve"> – Retrieval: </w:t>
+      </w:r>
+      <w:proofErr w:type="spellStart"/>
+      <w:r>
+        <w:t>Uniparc</w:t>
+      </w:r>
+      <w:proofErr w:type="spellEnd"/>
+      <w:r>
+        <w:t xml:space="preserve"> ID =&gt; </w:t>
+      </w:r>
+      <w:proofErr w:type="spellStart"/>
+      <w:r>
+        <w:t>prot</w:t>
+      </w:r>
+      <w:proofErr w:type="spellEnd"/>
+    </w:p>
+    <w:p>
+      <w:pPr>
+        <w:pStyle w:val="ListParagraph"/>
+        <w:numPr>
+          <w:ilvl w:val="0"/>
+          <w:numId w:val="5"/>
+        </w:numPr>
+      </w:pPr>
       <w:r>
         <w:t>RAP</w:t>
       </w:r>
-    </w:p>
-    <w:p>
+      <w:r>
+        <w:t xml:space="preserve"> </w:t>
+      </w:r>
+      <w:r>
+        <w:t xml:space="preserve">– Retrieval: </w:t>
+      </w:r>
+      <w:r>
+        <w:t>gene (</w:t>
+      </w:r>
+      <w:proofErr w:type="spellStart"/>
+      <w:r>
+        <w:t>nucl</w:t>
+      </w:r>
+      <w:proofErr w:type="spellEnd"/>
+      <w:r>
+        <w:t>)</w:t>
+      </w:r>
+    </w:p>
+    <w:p>
+      <w:pPr>
+        <w:pStyle w:val="ListParagraph"/>
+        <w:numPr>
+          <w:ilvl w:val="0"/>
+          <w:numId w:val="5"/>
+        </w:numPr>
+      </w:pPr>
       <w:r>
         <w:t xml:space="preserve">NCBI </w:t>
       </w:r>
@@ -244,22 +1141,47 @@
         <w:t>nucl</w:t>
       </w:r>
       <w:proofErr w:type="spellEnd"/>
-    </w:p>
-    <w:p>
+      <w:r>
+        <w:t xml:space="preserve"> </w:t>
+      </w:r>
+      <w:r>
+        <w:t>– Retrieval:</w:t>
+      </w:r>
+      <w:r>
+        <w:t xml:space="preserve"> </w:t>
+      </w:r>
+      <w:proofErr w:type="spellStart"/>
+      <w:r>
+        <w:t>nucl</w:t>
+      </w:r>
+      <w:proofErr w:type="spellEnd"/>
+    </w:p>
+    <w:p>
+      <w:pPr>
+        <w:pStyle w:val="ListParagraph"/>
+        <w:numPr>
+          <w:ilvl w:val="0"/>
+          <w:numId w:val="5"/>
+        </w:numPr>
+      </w:pPr>
       <w:r>
         <w:t>NUCCORE</w:t>
       </w:r>
-    </w:p>
-    <w:p>
-      <w:proofErr w:type="spellStart"/>
-      <w:r>
-        <w:t>Uniparc</w:t>
-      </w:r>
-      <w:proofErr w:type="spellEnd"/>
-    </w:p>
-    <w:p/>
-    <w:p>
-      <w:r>
+      <w:r>
+        <w:t xml:space="preserve"> </w:t>
+      </w:r>
+      <w:r>
+        <w:t xml:space="preserve">– Retrieval: </w:t>
+      </w:r>
+      <w:proofErr w:type="spellStart"/>
+      <w:r>
+        <w:t>nucl</w:t>
+      </w:r>
+      <w:proofErr w:type="spellEnd"/>
+    </w:p>
+    <w:p>
+      <w:r>
+        <w:lastRenderedPageBreak/>
         <w:t xml:space="preserve">If at any of these stages a sequence is </w:t>
       </w:r>
       <w:proofErr w:type="gramStart"/>
@@ -270,12 +1192,19 @@
       <w:r>
         <w:t xml:space="preserve"> and the database is updated: Stop the search</w:t>
       </w:r>
-    </w:p>
-    <w:p/>
+      <w:r>
+        <w:t xml:space="preserve"> and send the next request</w:t>
+      </w:r>
+      <w:r>
+        <w:t>.</w:t>
+      </w:r>
+    </w:p>
     <w:p>
       <w:pPr>
         <w:pStyle w:val="Heading1"/>
       </w:pPr>
+      <w:bookmarkStart w:id="0" w:name="_GoBack"/>
+      <w:bookmarkEnd w:id="0"/>
       <w:r>
         <w:t>BLAST retrieval Hierarchy</w:t>
       </w:r>
@@ -621,8 +1550,6 @@
             <w:proofErr w:type="spellEnd"/>
           </w:p>
         </w:tc>
-        <w:bookmarkStart w:id="0" w:name="_GoBack"/>
-        <w:bookmarkEnd w:id="0"/>
       </w:tr>
       <w:tr>
         <w:trPr>
@@ -703,6 +1630,471 @@
     </w:sectPr>
   </w:body>
 </w:document>
+</file>
+
+<file path=word/numbering.xml><?xml version="1.0" encoding="utf-8"?>
+<w:numbering xmlns:wpc="http://schemas.microsoft.com/office/word/2010/wordprocessingCanvas" xmlns:cx="http://schemas.microsoft.com/office/drawing/2014/chartex" xmlns:cx1="http://schemas.microsoft.com/office/drawing/2015/9/8/chartex" xmlns:cx2="http://schemas.microsoft.com/office/drawing/2015/10/21/chartex" xmlns:cx3="http://schemas.microsoft.com/office/drawing/2016/5/9/chartex" xmlns:cx4="http://schemas.microsoft.com/office/drawing/2016/5/10/chartex" xmlns:cx5="http://schemas.microsoft.com/office/drawing/2016/5/11/chartex" xmlns:cx6="http://schemas.microsoft.com/office/drawing/2016/5/12/chartex" xmlns:cx7="http://schemas.microsoft.com/office/drawing/2016/5/13/chartex" xmlns:cx8="http://schemas.microsoft.com/office/drawing/2016/5/14/chartex" xmlns:mc="http://schemas.openxmlformats.org/markup-compatibility/2006" xmlns:aink="http://schemas.microsoft.com/office/drawing/2016/ink" xmlns:am3d="http://schemas.microsoft.com/office/drawing/2017/model3d" xmlns:o="urn:schemas-microsoft-com:office:office" xmlns:r="http://schemas.openxmlformats.org/officeDocument/2006/relationships" xmlns:m="http://schemas.openxmlformats.org/officeDocument/2006/math" xmlns:v="urn:schemas-microsoft-com:vml" xmlns:wp14="http://schemas.microsoft.com/office/word/2010/wordprocessingDrawing" xmlns:wp="http://schemas.openxmlformats.org/drawingml/2006/wordprocessingDrawing" xmlns:w10="urn:schemas-microsoft-com:office:word" xmlns:w="http://schemas.openxmlformats.org/wordprocessingml/2006/main" xmlns:w14="http://schemas.microsoft.com/office/word/2010/wordml" xmlns:w15="http://schemas.microsoft.com/office/word/2012/wordml" xmlns:w16cid="http://schemas.microsoft.com/office/word/2016/wordml/cid" xmlns:w16se="http://schemas.microsoft.com/office/word/2015/wordml/symex" xmlns:wpg="http://schemas.microsoft.com/office/word/2010/wordprocessingGroup" xmlns:wpi="http://schemas.microsoft.com/office/word/2010/wordprocessingInk" xmlns:wne="http://schemas.microsoft.com/office/word/2006/wordml" xmlns:wps="http://schemas.microsoft.com/office/word/2010/wordprocessingShape" mc:Ignorable="w14 w15 w16se w16cid wp14">
+  <w:abstractNum w:abstractNumId="0" w15:restartNumberingAfterBreak="0">
+    <w:nsid w:val="0C1006D5"/>
+    <w:multiLevelType w:val="hybridMultilevel"/>
+    <w:tmpl w:val="38C2C574"/>
+    <w:lvl w:ilvl="0" w:tplc="42DE9868">
+      <w:start w:val="1"/>
+      <w:numFmt w:val="upperLetter"/>
+      <w:lvlText w:val="(%1)"/>
+      <w:lvlJc w:val="left"/>
+      <w:pPr>
+        <w:ind w:left="720" w:hanging="360"/>
+      </w:pPr>
+      <w:rPr>
+        <w:rFonts w:hint="default"/>
+      </w:rPr>
+    </w:lvl>
+    <w:lvl w:ilvl="1" w:tplc="04090019" w:tentative="1">
+      <w:start w:val="1"/>
+      <w:numFmt w:val="lowerLetter"/>
+      <w:lvlText w:val="%2."/>
+      <w:lvlJc w:val="left"/>
+      <w:pPr>
+        <w:ind w:left="1440" w:hanging="360"/>
+      </w:pPr>
+    </w:lvl>
+    <w:lvl w:ilvl="2" w:tplc="0409001B" w:tentative="1">
+      <w:start w:val="1"/>
+      <w:numFmt w:val="lowerRoman"/>
+      <w:lvlText w:val="%3."/>
+      <w:lvlJc w:val="right"/>
+      <w:pPr>
+        <w:ind w:left="2160" w:hanging="180"/>
+      </w:pPr>
+    </w:lvl>
+    <w:lvl w:ilvl="3" w:tplc="0409000F" w:tentative="1">
+      <w:start w:val="1"/>
+      <w:numFmt w:val="decimal"/>
+      <w:lvlText w:val="%4."/>
+      <w:lvlJc w:val="left"/>
+      <w:pPr>
+        <w:ind w:left="2880" w:hanging="360"/>
+      </w:pPr>
+    </w:lvl>
+    <w:lvl w:ilvl="4" w:tplc="04090019" w:tentative="1">
+      <w:start w:val="1"/>
+      <w:numFmt w:val="lowerLetter"/>
+      <w:lvlText w:val="%5."/>
+      <w:lvlJc w:val="left"/>
+      <w:pPr>
+        <w:ind w:left="3600" w:hanging="360"/>
+      </w:pPr>
+    </w:lvl>
+    <w:lvl w:ilvl="5" w:tplc="0409001B" w:tentative="1">
+      <w:start w:val="1"/>
+      <w:numFmt w:val="lowerRoman"/>
+      <w:lvlText w:val="%6."/>
+      <w:lvlJc w:val="right"/>
+      <w:pPr>
+        <w:ind w:left="4320" w:hanging="180"/>
+      </w:pPr>
+    </w:lvl>
+    <w:lvl w:ilvl="6" w:tplc="0409000F" w:tentative="1">
+      <w:start w:val="1"/>
+      <w:numFmt w:val="decimal"/>
+      <w:lvlText w:val="%7."/>
+      <w:lvlJc w:val="left"/>
+      <w:pPr>
+        <w:ind w:left="5040" w:hanging="360"/>
+      </w:pPr>
+    </w:lvl>
+    <w:lvl w:ilvl="7" w:tplc="04090019" w:tentative="1">
+      <w:start w:val="1"/>
+      <w:numFmt w:val="lowerLetter"/>
+      <w:lvlText w:val="%8."/>
+      <w:lvlJc w:val="left"/>
+      <w:pPr>
+        <w:ind w:left="5760" w:hanging="360"/>
+      </w:pPr>
+    </w:lvl>
+    <w:lvl w:ilvl="8" w:tplc="0409001B" w:tentative="1">
+      <w:start w:val="1"/>
+      <w:numFmt w:val="lowerRoman"/>
+      <w:lvlText w:val="%9."/>
+      <w:lvlJc w:val="right"/>
+      <w:pPr>
+        <w:ind w:left="6480" w:hanging="180"/>
+      </w:pPr>
+    </w:lvl>
+  </w:abstractNum>
+  <w:abstractNum w:abstractNumId="1" w15:restartNumberingAfterBreak="0">
+    <w:nsid w:val="1AA43AE7"/>
+    <w:multiLevelType w:val="hybridMultilevel"/>
+    <w:tmpl w:val="3E54761E"/>
+    <w:lvl w:ilvl="0" w:tplc="7A2AFF28">
+      <w:start w:val="1"/>
+      <w:numFmt w:val="decimal"/>
+      <w:lvlText w:val="(%1)"/>
+      <w:lvlJc w:val="left"/>
+      <w:pPr>
+        <w:ind w:left="720" w:hanging="360"/>
+      </w:pPr>
+      <w:rPr>
+        <w:rFonts w:hint="default"/>
+      </w:rPr>
+    </w:lvl>
+    <w:lvl w:ilvl="1" w:tplc="04090019" w:tentative="1">
+      <w:start w:val="1"/>
+      <w:numFmt w:val="lowerLetter"/>
+      <w:lvlText w:val="%2."/>
+      <w:lvlJc w:val="left"/>
+      <w:pPr>
+        <w:ind w:left="1440" w:hanging="360"/>
+      </w:pPr>
+    </w:lvl>
+    <w:lvl w:ilvl="2" w:tplc="0409001B" w:tentative="1">
+      <w:start w:val="1"/>
+      <w:numFmt w:val="lowerRoman"/>
+      <w:lvlText w:val="%3."/>
+      <w:lvlJc w:val="right"/>
+      <w:pPr>
+        <w:ind w:left="2160" w:hanging="180"/>
+      </w:pPr>
+    </w:lvl>
+    <w:lvl w:ilvl="3" w:tplc="0409000F" w:tentative="1">
+      <w:start w:val="1"/>
+      <w:numFmt w:val="decimal"/>
+      <w:lvlText w:val="%4."/>
+      <w:lvlJc w:val="left"/>
+      <w:pPr>
+        <w:ind w:left="2880" w:hanging="360"/>
+      </w:pPr>
+    </w:lvl>
+    <w:lvl w:ilvl="4" w:tplc="04090019" w:tentative="1">
+      <w:start w:val="1"/>
+      <w:numFmt w:val="lowerLetter"/>
+      <w:lvlText w:val="%5."/>
+      <w:lvlJc w:val="left"/>
+      <w:pPr>
+        <w:ind w:left="3600" w:hanging="360"/>
+      </w:pPr>
+    </w:lvl>
+    <w:lvl w:ilvl="5" w:tplc="0409001B" w:tentative="1">
+      <w:start w:val="1"/>
+      <w:numFmt w:val="lowerRoman"/>
+      <w:lvlText w:val="%6."/>
+      <w:lvlJc w:val="right"/>
+      <w:pPr>
+        <w:ind w:left="4320" w:hanging="180"/>
+      </w:pPr>
+    </w:lvl>
+    <w:lvl w:ilvl="6" w:tplc="0409000F" w:tentative="1">
+      <w:start w:val="1"/>
+      <w:numFmt w:val="decimal"/>
+      <w:lvlText w:val="%7."/>
+      <w:lvlJc w:val="left"/>
+      <w:pPr>
+        <w:ind w:left="5040" w:hanging="360"/>
+      </w:pPr>
+    </w:lvl>
+    <w:lvl w:ilvl="7" w:tplc="04090019" w:tentative="1">
+      <w:start w:val="1"/>
+      <w:numFmt w:val="lowerLetter"/>
+      <w:lvlText w:val="%8."/>
+      <w:lvlJc w:val="left"/>
+      <w:pPr>
+        <w:ind w:left="5760" w:hanging="360"/>
+      </w:pPr>
+    </w:lvl>
+    <w:lvl w:ilvl="8" w:tplc="0409001B" w:tentative="1">
+      <w:start w:val="1"/>
+      <w:numFmt w:val="lowerRoman"/>
+      <w:lvlText w:val="%9."/>
+      <w:lvlJc w:val="right"/>
+      <w:pPr>
+        <w:ind w:left="6480" w:hanging="180"/>
+      </w:pPr>
+    </w:lvl>
+  </w:abstractNum>
+  <w:abstractNum w:abstractNumId="2" w15:restartNumberingAfterBreak="0">
+    <w:nsid w:val="389F6B24"/>
+    <w:multiLevelType w:val="hybridMultilevel"/>
+    <w:tmpl w:val="AA807554"/>
+    <w:lvl w:ilvl="0" w:tplc="04090015">
+      <w:start w:val="1"/>
+      <w:numFmt w:val="upperLetter"/>
+      <w:lvlText w:val="%1."/>
+      <w:lvlJc w:val="left"/>
+      <w:pPr>
+        <w:ind w:left="720" w:hanging="360"/>
+      </w:pPr>
+      <w:rPr>
+        <w:rFonts w:hint="default"/>
+      </w:rPr>
+    </w:lvl>
+    <w:lvl w:ilvl="1" w:tplc="04090019" w:tentative="1">
+      <w:start w:val="1"/>
+      <w:numFmt w:val="lowerLetter"/>
+      <w:lvlText w:val="%2."/>
+      <w:lvlJc w:val="left"/>
+      <w:pPr>
+        <w:ind w:left="1440" w:hanging="360"/>
+      </w:pPr>
+    </w:lvl>
+    <w:lvl w:ilvl="2" w:tplc="0409001B" w:tentative="1">
+      <w:start w:val="1"/>
+      <w:numFmt w:val="lowerRoman"/>
+      <w:lvlText w:val="%3."/>
+      <w:lvlJc w:val="right"/>
+      <w:pPr>
+        <w:ind w:left="2160" w:hanging="180"/>
+      </w:pPr>
+    </w:lvl>
+    <w:lvl w:ilvl="3" w:tplc="0409000F" w:tentative="1">
+      <w:start w:val="1"/>
+      <w:numFmt w:val="decimal"/>
+      <w:lvlText w:val="%4."/>
+      <w:lvlJc w:val="left"/>
+      <w:pPr>
+        <w:ind w:left="2880" w:hanging="360"/>
+      </w:pPr>
+    </w:lvl>
+    <w:lvl w:ilvl="4" w:tplc="04090019" w:tentative="1">
+      <w:start w:val="1"/>
+      <w:numFmt w:val="lowerLetter"/>
+      <w:lvlText w:val="%5."/>
+      <w:lvlJc w:val="left"/>
+      <w:pPr>
+        <w:ind w:left="3600" w:hanging="360"/>
+      </w:pPr>
+    </w:lvl>
+    <w:lvl w:ilvl="5" w:tplc="0409001B" w:tentative="1">
+      <w:start w:val="1"/>
+      <w:numFmt w:val="lowerRoman"/>
+      <w:lvlText w:val="%6."/>
+      <w:lvlJc w:val="right"/>
+      <w:pPr>
+        <w:ind w:left="4320" w:hanging="180"/>
+      </w:pPr>
+    </w:lvl>
+    <w:lvl w:ilvl="6" w:tplc="0409000F" w:tentative="1">
+      <w:start w:val="1"/>
+      <w:numFmt w:val="decimal"/>
+      <w:lvlText w:val="%7."/>
+      <w:lvlJc w:val="left"/>
+      <w:pPr>
+        <w:ind w:left="5040" w:hanging="360"/>
+      </w:pPr>
+    </w:lvl>
+    <w:lvl w:ilvl="7" w:tplc="04090019" w:tentative="1">
+      <w:start w:val="1"/>
+      <w:numFmt w:val="lowerLetter"/>
+      <w:lvlText w:val="%8."/>
+      <w:lvlJc w:val="left"/>
+      <w:pPr>
+        <w:ind w:left="5760" w:hanging="360"/>
+      </w:pPr>
+    </w:lvl>
+    <w:lvl w:ilvl="8" w:tplc="0409001B" w:tentative="1">
+      <w:start w:val="1"/>
+      <w:numFmt w:val="lowerRoman"/>
+      <w:lvlText w:val="%9."/>
+      <w:lvlJc w:val="right"/>
+      <w:pPr>
+        <w:ind w:left="6480" w:hanging="180"/>
+      </w:pPr>
+    </w:lvl>
+  </w:abstractNum>
+  <w:abstractNum w:abstractNumId="3" w15:restartNumberingAfterBreak="0">
+    <w:nsid w:val="545877A1"/>
+    <w:multiLevelType w:val="hybridMultilevel"/>
+    <w:tmpl w:val="31EA4BCA"/>
+    <w:lvl w:ilvl="0" w:tplc="C9C8B408">
+      <w:start w:val="1"/>
+      <w:numFmt w:val="upperLetter"/>
+      <w:lvlText w:val="(%1)"/>
+      <w:lvlJc w:val="left"/>
+      <w:pPr>
+        <w:ind w:left="720" w:hanging="360"/>
+      </w:pPr>
+      <w:rPr>
+        <w:rFonts w:hint="default"/>
+      </w:rPr>
+    </w:lvl>
+    <w:lvl w:ilvl="1" w:tplc="04090019" w:tentative="1">
+      <w:start w:val="1"/>
+      <w:numFmt w:val="lowerLetter"/>
+      <w:lvlText w:val="%2."/>
+      <w:lvlJc w:val="left"/>
+      <w:pPr>
+        <w:ind w:left="1440" w:hanging="360"/>
+      </w:pPr>
+    </w:lvl>
+    <w:lvl w:ilvl="2" w:tplc="0409001B" w:tentative="1">
+      <w:start w:val="1"/>
+      <w:numFmt w:val="lowerRoman"/>
+      <w:lvlText w:val="%3."/>
+      <w:lvlJc w:val="right"/>
+      <w:pPr>
+        <w:ind w:left="2160" w:hanging="180"/>
+      </w:pPr>
+    </w:lvl>
+    <w:lvl w:ilvl="3" w:tplc="0409000F" w:tentative="1">
+      <w:start w:val="1"/>
+      <w:numFmt w:val="decimal"/>
+      <w:lvlText w:val="%4."/>
+      <w:lvlJc w:val="left"/>
+      <w:pPr>
+        <w:ind w:left="2880" w:hanging="360"/>
+      </w:pPr>
+    </w:lvl>
+    <w:lvl w:ilvl="4" w:tplc="04090019" w:tentative="1">
+      <w:start w:val="1"/>
+      <w:numFmt w:val="lowerLetter"/>
+      <w:lvlText w:val="%5."/>
+      <w:lvlJc w:val="left"/>
+      <w:pPr>
+        <w:ind w:left="3600" w:hanging="360"/>
+      </w:pPr>
+    </w:lvl>
+    <w:lvl w:ilvl="5" w:tplc="0409001B" w:tentative="1">
+      <w:start w:val="1"/>
+      <w:numFmt w:val="lowerRoman"/>
+      <w:lvlText w:val="%6."/>
+      <w:lvlJc w:val="right"/>
+      <w:pPr>
+        <w:ind w:left="4320" w:hanging="180"/>
+      </w:pPr>
+    </w:lvl>
+    <w:lvl w:ilvl="6" w:tplc="0409000F" w:tentative="1">
+      <w:start w:val="1"/>
+      <w:numFmt w:val="decimal"/>
+      <w:lvlText w:val="%7."/>
+      <w:lvlJc w:val="left"/>
+      <w:pPr>
+        <w:ind w:left="5040" w:hanging="360"/>
+      </w:pPr>
+    </w:lvl>
+    <w:lvl w:ilvl="7" w:tplc="04090019" w:tentative="1">
+      <w:start w:val="1"/>
+      <w:numFmt w:val="lowerLetter"/>
+      <w:lvlText w:val="%8."/>
+      <w:lvlJc w:val="left"/>
+      <w:pPr>
+        <w:ind w:left="5760" w:hanging="360"/>
+      </w:pPr>
+    </w:lvl>
+    <w:lvl w:ilvl="8" w:tplc="0409001B" w:tentative="1">
+      <w:start w:val="1"/>
+      <w:numFmt w:val="lowerRoman"/>
+      <w:lvlText w:val="%9."/>
+      <w:lvlJc w:val="right"/>
+      <w:pPr>
+        <w:ind w:left="6480" w:hanging="180"/>
+      </w:pPr>
+    </w:lvl>
+  </w:abstractNum>
+  <w:abstractNum w:abstractNumId="4" w15:restartNumberingAfterBreak="0">
+    <w:nsid w:val="5FFD27F3"/>
+    <w:multiLevelType w:val="hybridMultilevel"/>
+    <w:tmpl w:val="1A707C1E"/>
+    <w:lvl w:ilvl="0" w:tplc="CF2EC6A4">
+      <w:start w:val="1"/>
+      <w:numFmt w:val="upperLetter"/>
+      <w:lvlText w:val="(%1)"/>
+      <w:lvlJc w:val="left"/>
+      <w:pPr>
+        <w:ind w:left="720" w:hanging="360"/>
+      </w:pPr>
+      <w:rPr>
+        <w:rFonts w:hint="default"/>
+      </w:rPr>
+    </w:lvl>
+    <w:lvl w:ilvl="1" w:tplc="04090019" w:tentative="1">
+      <w:start w:val="1"/>
+      <w:numFmt w:val="lowerLetter"/>
+      <w:lvlText w:val="%2."/>
+      <w:lvlJc w:val="left"/>
+      <w:pPr>
+        <w:ind w:left="1440" w:hanging="360"/>
+      </w:pPr>
+    </w:lvl>
+    <w:lvl w:ilvl="2" w:tplc="0409001B" w:tentative="1">
+      <w:start w:val="1"/>
+      <w:numFmt w:val="lowerRoman"/>
+      <w:lvlText w:val="%3."/>
+      <w:lvlJc w:val="right"/>
+      <w:pPr>
+        <w:ind w:left="2160" w:hanging="180"/>
+      </w:pPr>
+    </w:lvl>
+    <w:lvl w:ilvl="3" w:tplc="0409000F" w:tentative="1">
+      <w:start w:val="1"/>
+      <w:numFmt w:val="decimal"/>
+      <w:lvlText w:val="%4."/>
+      <w:lvlJc w:val="left"/>
+      <w:pPr>
+        <w:ind w:left="2880" w:hanging="360"/>
+      </w:pPr>
+    </w:lvl>
+    <w:lvl w:ilvl="4" w:tplc="04090019" w:tentative="1">
+      <w:start w:val="1"/>
+      <w:numFmt w:val="lowerLetter"/>
+      <w:lvlText w:val="%5."/>
+      <w:lvlJc w:val="left"/>
+      <w:pPr>
+        <w:ind w:left="3600" w:hanging="360"/>
+      </w:pPr>
+    </w:lvl>
+    <w:lvl w:ilvl="5" w:tplc="0409001B" w:tentative="1">
+      <w:start w:val="1"/>
+      <w:numFmt w:val="lowerRoman"/>
+      <w:lvlText w:val="%6."/>
+      <w:lvlJc w:val="right"/>
+      <w:pPr>
+        <w:ind w:left="4320" w:hanging="180"/>
+      </w:pPr>
+    </w:lvl>
+    <w:lvl w:ilvl="6" w:tplc="0409000F" w:tentative="1">
+      <w:start w:val="1"/>
+      <w:numFmt w:val="decimal"/>
+      <w:lvlText w:val="%7."/>
+      <w:lvlJc w:val="left"/>
+      <w:pPr>
+        <w:ind w:left="5040" w:hanging="360"/>
+      </w:pPr>
+    </w:lvl>
+    <w:lvl w:ilvl="7" w:tplc="04090019" w:tentative="1">
+      <w:start w:val="1"/>
+      <w:numFmt w:val="lowerLetter"/>
+      <w:lvlText w:val="%8."/>
+      <w:lvlJc w:val="left"/>
+      <w:pPr>
+        <w:ind w:left="5760" w:hanging="360"/>
+      </w:pPr>
+    </w:lvl>
+    <w:lvl w:ilvl="8" w:tplc="0409001B" w:tentative="1">
+      <w:start w:val="1"/>
+      <w:numFmt w:val="lowerRoman"/>
+      <w:lvlText w:val="%9."/>
+      <w:lvlJc w:val="right"/>
+      <w:pPr>
+        <w:ind w:left="6480" w:hanging="180"/>
+      </w:pPr>
+    </w:lvl>
+  </w:abstractNum>
+  <w:num w:numId="1">
+    <w:abstractNumId w:val="2"/>
+  </w:num>
+  <w:num w:numId="2">
+    <w:abstractNumId w:val="4"/>
+  </w:num>
+  <w:num w:numId="3">
+    <w:abstractNumId w:val="3"/>
+  </w:num>
+  <w:num w:numId="4">
+    <w:abstractNumId w:val="0"/>
+  </w:num>
+  <w:num w:numId="5">
+    <w:abstractNumId w:val="1"/>
+  </w:num>
+</w:numbering>
 </file>
 
 <file path=word/styles.xml><?xml version="1.0" encoding="utf-8"?>
@@ -2200,7 +3592,7 @@
 </file>
 
 <file path=customXml/itemProps1.xml><?xml version="1.0" encoding="utf-8"?>
-<ds:datastoreItem xmlns:ds="http://schemas.openxmlformats.org/officeDocument/2006/customXml" ds:itemID="{20BD291C-6FB3-1347-84C0-67CDED935073}">
+<ds:datastoreItem xmlns:ds="http://schemas.openxmlformats.org/officeDocument/2006/customXml" ds:itemID="{96E04849-5F01-DC44-B82E-FCDC3F3D6225}">
   <ds:schemaRefs>
     <ds:schemaRef ds:uri="http://schemas.openxmlformats.org/officeDocument/2006/bibliography"/>
   </ds:schemaRefs>

</xml_diff>

<commit_message>
update BLAST workflow, notes, password security
</commit_message>
<xml_diff>
--- a/workflow_info/Workflow_overview.docx
+++ b/workflow_info/Workflow_overview.docx
@@ -192,10 +192,7 @@
       </w:pPr>
       <w:r>
         <w:lastRenderedPageBreak/>
-        <w:t>Se</w:t>
-      </w:r>
-      <w:r>
-        <w:t>t up description</w:t>
+        <w:t>Set up description</w:t>
       </w:r>
     </w:p>
     <w:p>
@@ -488,10 +485,7 @@
         </w:rPr>
       </w:pPr>
       <w:r>
-        <w:t xml:space="preserve">Protein sequence derived from the </w:t>
-      </w:r>
-      <w:r>
-        <w:t xml:space="preserve">sequence retrieval using the </w:t>
+        <w:t xml:space="preserve">Protein sequence derived from the sequence retrieval using the </w:t>
       </w:r>
       <w:proofErr w:type="spellStart"/>
       <w:r>
@@ -532,10 +526,7 @@
         </w:numPr>
       </w:pPr>
       <w:r>
-        <w:t>Primer</w:t>
-      </w:r>
-      <w:r>
-        <w:t xml:space="preserve"> sequence derived from the manual curation </w:t>
+        <w:t xml:space="preserve">Primer sequence derived from the manual curation </w:t>
       </w:r>
       <w:proofErr w:type="spellStart"/>
       <w:r>
@@ -565,10 +556,7 @@
         </w:rPr>
       </w:pPr>
       <w:r>
-        <w:t>Nucleotide</w:t>
-      </w:r>
-      <w:r>
-        <w:t xml:space="preserve"> sequence derived from the manual curation </w:t>
+        <w:t xml:space="preserve">Nucleotide sequence derived from the manual curation </w:t>
       </w:r>
       <w:proofErr w:type="spellStart"/>
       <w:r>
@@ -581,13 +569,7 @@
         <w:rPr>
           <w:rStyle w:val="QuoteChar"/>
         </w:rPr>
-        <w:t>p</w:t>
-      </w:r>
-      <w:r>
-        <w:rPr>
-          <w:rStyle w:val="QuoteChar"/>
-        </w:rPr>
-        <w:t>aper_nucl</w:t>
+        <w:t>paper_nucl</w:t>
       </w:r>
       <w:proofErr w:type="spellEnd"/>
     </w:p>
@@ -600,17 +582,11 @@
         </w:numPr>
       </w:pPr>
       <w:r>
-        <w:t>Nucleotide</w:t>
-      </w:r>
-      <w:r>
-        <w:t xml:space="preserve"> sequence derived from the sequence retrieval </w:t>
+        <w:t xml:space="preserve">Nucleotide sequence derived from the sequence retrieval </w:t>
       </w:r>
       <w:proofErr w:type="gramStart"/>
       <w:r>
-        <w:t>(</w:t>
-      </w:r>
-      <w:r>
-        <w:t xml:space="preserve"> </w:t>
+        <w:t xml:space="preserve">( </w:t>
       </w:r>
       <w:proofErr w:type="spellStart"/>
       <w:r>
@@ -619,13 +595,7 @@
       <w:proofErr w:type="spellEnd"/>
       <w:proofErr w:type="gramEnd"/>
       <w:r>
-        <w:t xml:space="preserve"> program</w:t>
-      </w:r>
-      <w:r>
-        <w:t>)</w:t>
-      </w:r>
-      <w:r>
-        <w:t xml:space="preserve"> </w:t>
+        <w:t xml:space="preserve"> program) </w:t>
       </w:r>
       <w:proofErr w:type="spellStart"/>
       <w:r>
@@ -1030,10 +1000,7 @@
       </w:r>
       <w:proofErr w:type="spellEnd"/>
       <w:r>
-        <w:t xml:space="preserve"> </w:t>
-      </w:r>
-      <w:r>
-        <w:t xml:space="preserve">– Retrieval: </w:t>
+        <w:t xml:space="preserve"> – Retrieval: </w:t>
       </w:r>
       <w:proofErr w:type="spellStart"/>
       <w:r>
@@ -1055,10 +1022,7 @@
       </w:r>
       <w:proofErr w:type="spellEnd"/>
       <w:r>
-        <w:t xml:space="preserve"> </w:t>
-      </w:r>
-      <w:r>
-        <w:t xml:space="preserve">– Retrieval: </w:t>
+        <w:t xml:space="preserve"> – Retrieval: </w:t>
       </w:r>
       <w:proofErr w:type="spellStart"/>
       <w:r>
@@ -1108,13 +1072,7 @@
         <w:t>RAP</w:t>
       </w:r>
       <w:r>
-        <w:t xml:space="preserve"> </w:t>
-      </w:r>
-      <w:r>
-        <w:t xml:space="preserve">– Retrieval: </w:t>
-      </w:r>
-      <w:r>
-        <w:t>gene (</w:t>
+        <w:t xml:space="preserve"> – Retrieval: gene (</w:t>
       </w:r>
       <w:proofErr w:type="spellStart"/>
       <w:r>
@@ -1142,13 +1100,7 @@
       </w:r>
       <w:proofErr w:type="spellEnd"/>
       <w:r>
-        <w:t xml:space="preserve"> </w:t>
-      </w:r>
-      <w:r>
-        <w:t>– Retrieval:</w:t>
-      </w:r>
-      <w:r>
-        <w:t xml:space="preserve"> </w:t>
+        <w:t xml:space="preserve"> – Retrieval: </w:t>
       </w:r>
       <w:proofErr w:type="spellStart"/>
       <w:r>
@@ -1168,10 +1120,7 @@
         <w:t>NUCCORE</w:t>
       </w:r>
       <w:r>
-        <w:t xml:space="preserve"> </w:t>
-      </w:r>
-      <w:r>
-        <w:t xml:space="preserve">– Retrieval: </w:t>
+        <w:t xml:space="preserve"> – Retrieval: </w:t>
       </w:r>
       <w:proofErr w:type="spellStart"/>
       <w:r>
@@ -1203,8 +1152,6 @@
       <w:pPr>
         <w:pStyle w:val="Heading1"/>
       </w:pPr>
-      <w:bookmarkStart w:id="0" w:name="_GoBack"/>
-      <w:bookmarkEnd w:id="0"/>
       <w:r>
         <w:t>BLAST retrieval Hierarchy</w:t>
       </w:r>
@@ -1212,6 +1159,218 @@
     <w:p>
       <w:r>
         <w:t>Once all the sequences are retrieved there is another program that will start the ID retrieval (BLAST)</w:t>
+      </w:r>
+      <w:r>
+        <w:t>.</w:t>
+      </w:r>
+    </w:p>
+    <w:p>
+      <w:r>
+        <w:t>!</w:t>
+      </w:r>
+      <w:r>
+        <w:t>!!</w:t>
+      </w:r>
+      <w:r>
+        <w:t>The sequences must be cleaned from all white spaces,</w:t>
+      </w:r>
+      <w:r>
+        <w:t xml:space="preserve"> numbers,</w:t>
+      </w:r>
+      <w:r>
+        <w:t xml:space="preserve"> tabs, symbols,</w:t>
+      </w:r>
+      <w:r>
+        <w:t xml:space="preserve"> </w:t>
+      </w:r>
+      <w:r>
+        <w:t xml:space="preserve">line breaks etc. Only </w:t>
+      </w:r>
+      <w:r>
+        <w:t>Letters are allowed.</w:t>
+      </w:r>
+    </w:p>
+    <w:p>
+      <w:r>
+        <w:t xml:space="preserve">For the BLAST program to run, the user needs to determine the species needed, taxa id and the ensemble </w:t>
+      </w:r>
+      <w:proofErr w:type="spellStart"/>
+      <w:r>
+        <w:t>plantmart</w:t>
+      </w:r>
+      <w:proofErr w:type="spellEnd"/>
+      <w:r>
+        <w:t xml:space="preserve"> version (e.g.40). The species name needs to be in the format </w:t>
+      </w:r>
+      <w:proofErr w:type="spellStart"/>
+      <w:r>
+        <w:rPr>
+          <w:rStyle w:val="QuoteChar"/>
+        </w:rPr>
+        <w:t>genus_species</w:t>
+      </w:r>
+      <w:proofErr w:type="spellEnd"/>
+      <w:r>
+        <w:t xml:space="preserve"> (e.g. </w:t>
+      </w:r>
+      <w:proofErr w:type="spellStart"/>
+      <w:r>
+        <w:t>oryza_sativa</w:t>
+      </w:r>
+      <w:proofErr w:type="spellEnd"/>
+      <w:r>
+        <w:t xml:space="preserve">). </w:t>
+      </w:r>
+    </w:p>
+    <w:p>
+      <w:r>
+        <w:t xml:space="preserve">The program will connect to the </w:t>
+      </w:r>
+      <w:proofErr w:type="spellStart"/>
+      <w:r>
+        <w:t>ensembl</w:t>
+      </w:r>
+      <w:proofErr w:type="spellEnd"/>
+      <w:r>
+        <w:t xml:space="preserve"> FTP server and derive the path for the protein FASTA files and the cDNA FASTA files</w:t>
+      </w:r>
+      <w:r>
+        <w:t>. Using the FASTA files, the program will construct the BLAST databases for each species and for each data type (pep/</w:t>
+      </w:r>
+      <w:proofErr w:type="spellStart"/>
+      <w:r>
+        <w:t>cdna</w:t>
+      </w:r>
+      <w:proofErr w:type="spellEnd"/>
+      <w:proofErr w:type="gramStart"/>
+      <w:r>
+        <w:t>).The</w:t>
+      </w:r>
+      <w:proofErr w:type="gramEnd"/>
+      <w:r>
+        <w:t xml:space="preserve"> tagging of the databases needs to be species-specific (taxa id or name)  and data type-specific (protein or cDNA). The tag will be a suffix or prefix to the database name. The actual tag doesn’t matter as long as the right database is selected </w:t>
+      </w:r>
+      <w:proofErr w:type="spellStart"/>
+      <w:r>
+        <w:t>lateron</w:t>
+      </w:r>
+      <w:proofErr w:type="spellEnd"/>
+      <w:r>
+        <w:t xml:space="preserve">. </w:t>
+      </w:r>
+    </w:p>
+    <w:p>
+      <w:r>
+        <w:t>Then the script will go through the hierarchy o</w:t>
+      </w:r>
+      <w:r>
+        <w:t>f</w:t>
+      </w:r>
+      <w:r>
+        <w:t xml:space="preserve"> sending the sequences to the databases. Thereafter</w:t>
+      </w:r>
+      <w:r>
+        <w:t>,</w:t>
+      </w:r>
+      <w:r>
+        <w:t xml:space="preserve"> the sequences for a species will be selected </w:t>
+      </w:r>
+      <w:r>
+        <w:t xml:space="preserve">using an </w:t>
+      </w:r>
+      <w:proofErr w:type="spellStart"/>
+      <w:r>
+        <w:t>sql</w:t>
+      </w:r>
+      <w:proofErr w:type="spellEnd"/>
+      <w:r>
+        <w:t xml:space="preserve"> query </w:t>
+      </w:r>
+      <w:proofErr w:type="gramStart"/>
+      <w:r>
+        <w:t>( “</w:t>
+      </w:r>
+      <w:proofErr w:type="gramEnd"/>
+      <w:r>
+        <w:t xml:space="preserve">… where </w:t>
+      </w:r>
+      <w:proofErr w:type="spellStart"/>
+      <w:r>
+        <w:t>taxaid</w:t>
+      </w:r>
+      <w:proofErr w:type="spellEnd"/>
+      <w:r>
+        <w:t xml:space="preserve"> = 4577…”. These sequences will be</w:t>
+      </w:r>
+      <w:r>
+        <w:t xml:space="preserve"> converted to FASTA queries and then sent </w:t>
+      </w:r>
+      <w:proofErr w:type="spellStart"/>
+      <w:r>
+        <w:t>of</w:t>
+      </w:r>
+      <w:proofErr w:type="spellEnd"/>
+      <w:r>
+        <w:t xml:space="preserve"> to the matching taxa id BLAST database.</w:t>
+      </w:r>
+    </w:p>
+    <w:p>
+      <w:r>
+        <w:t xml:space="preserve">The top 5 hits will be retained and saved in a </w:t>
+      </w:r>
+      <w:proofErr w:type="spellStart"/>
+      <w:r>
+        <w:t>txt</w:t>
+      </w:r>
+      <w:proofErr w:type="spellEnd"/>
+      <w:r>
+        <w:t xml:space="preserve"> file. The program then sele</w:t>
+      </w:r>
+      <w:r>
+        <w:t>c</w:t>
+      </w:r>
+      <w:r>
+        <w:t>ts the top hit per ID and calls the update function to save the new BLAST-ID into the locus column.</w:t>
+      </w:r>
+    </w:p>
+    <w:p>
+      <w:r>
+        <w:t xml:space="preserve">***For some BLAST results there will be several top hits that are all the same quality (equal firsts). Ideally it would be great to retain all of these hits, but this would also mean that we need to duplicate the entry row for this ID (or </w:t>
+      </w:r>
+      <w:proofErr w:type="spellStart"/>
+      <w:r>
+        <w:t>group_concat</w:t>
+      </w:r>
+      <w:proofErr w:type="spellEnd"/>
+      <w:r>
+        <w:t xml:space="preserve"> them into the locus column?). This still needs a bit of thought***</w:t>
+      </w:r>
+    </w:p>
+    <w:p>
+      <w:r>
+        <w:t xml:space="preserve">There are several sequence types that all may lead to different loci. Also, </w:t>
+      </w:r>
+      <w:proofErr w:type="spellStart"/>
+      <w:r>
+        <w:t>nucl</w:t>
+      </w:r>
+      <w:proofErr w:type="spellEnd"/>
+      <w:r>
+        <w:t xml:space="preserve"> sequences will retrieve transcript loci and </w:t>
+      </w:r>
+      <w:proofErr w:type="spellStart"/>
+      <w:r>
+        <w:t>prot</w:t>
+      </w:r>
+      <w:proofErr w:type="spellEnd"/>
+      <w:r>
+        <w:t xml:space="preserve"> sequences will retrieve protein loci. These are distinct to the computer but mean the same result biologically in this context. The management of the final loci remains to be </w:t>
+      </w:r>
+      <w:r>
+        <w:t>finalized</w:t>
+      </w:r>
+      <w:r>
+        <w:t xml:space="preserve">. </w:t>
       </w:r>
     </w:p>
     <w:p>
@@ -1498,6 +1657,7 @@
           </w:tcPr>
           <w:p>
             <w:r>
+              <w:lastRenderedPageBreak/>
               <w:t>4</w:t>
             </w:r>
           </w:p>
@@ -1618,6 +1778,44 @@
         </w:tc>
       </w:tr>
     </w:tbl>
+    <w:p/>
+    <w:p>
+      <w:r>
+        <w:t xml:space="preserve">At the end we need to connect all IDs to either protein or transcript or gene. </w:t>
+      </w:r>
+      <w:proofErr w:type="gramStart"/>
+      <w:r>
+        <w:t>Therefore</w:t>
+      </w:r>
+      <w:proofErr w:type="gramEnd"/>
+      <w:r>
+        <w:t xml:space="preserve"> there needs to be converter table (</w:t>
+      </w:r>
+      <w:r>
+        <w:t>probably</w:t>
+      </w:r>
+      <w:r>
+        <w:t xml:space="preserve"> downloadable automatically</w:t>
+      </w:r>
+      <w:r>
+        <w:t xml:space="preserve"> will need to write the steps down for where what is</w:t>
+      </w:r>
+      <w:r>
+        <w:t>)</w:t>
+      </w:r>
+      <w:r>
+        <w:t>.</w:t>
+      </w:r>
+    </w:p>
+    <w:p>
+      <w:r>
+        <w:t>DONE</w:t>
+      </w:r>
+    </w:p>
+    <w:p>
+      <w:bookmarkStart w:id="0" w:name="_GoBack"/>
+      <w:bookmarkEnd w:id="0"/>
+    </w:p>
     <w:p/>
     <w:p/>
     <w:p/>
@@ -3592,7 +3790,7 @@
 </file>
 
 <file path=customXml/itemProps1.xml><?xml version="1.0" encoding="utf-8"?>
-<ds:datastoreItem xmlns:ds="http://schemas.openxmlformats.org/officeDocument/2006/customXml" ds:itemID="{96E04849-5F01-DC44-B82E-FCDC3F3D6225}">
+<ds:datastoreItem xmlns:ds="http://schemas.openxmlformats.org/officeDocument/2006/customXml" ds:itemID="{D50C1316-8D92-8A4C-8AE8-28920CAFC8BB}">
   <ds:schemaRefs>
     <ds:schemaRef ds:uri="http://schemas.openxmlformats.org/officeDocument/2006/bibliography"/>
   </ds:schemaRefs>

</xml_diff>